<commit_message>
Add c4 level 2
</commit_message>
<xml_diff>
--- a/Technical/Architecture/Architecture-document.docx
+++ b/Technical/Architecture/Architecture-document.docx
@@ -838,12 +838,21 @@
               <w:color w:val="auto"/>
             </w:rPr>
           </w:pPr>
+          <w:proofErr w:type="spellStart"/>
           <w:r>
             <w:rPr>
               <w:rStyle w:val="Kop1Char"/>
               <w:color w:val="auto"/>
             </w:rPr>
-            <w:t>Table of contents</w:t>
+            <w:t>Table</w:t>
+          </w:r>
+          <w:proofErr w:type="spellEnd"/>
+          <w:r>
+            <w:rPr>
+              <w:rStyle w:val="Kop1Char"/>
+              <w:color w:val="auto"/>
+            </w:rPr>
+            <w:t xml:space="preserve"> of contents</w:t>
           </w:r>
         </w:p>
         <w:p>
@@ -875,9 +884,492 @@
       </w:sdtContent>
     </w:sdt>
     <w:p/>
+    <w:p>
+      <w:pPr>
+        <w:pStyle w:val="Kop1"/>
+      </w:pPr>
+      <w:r>
+        <w:t>Context</w:t>
+      </w:r>
+    </w:p>
+    <w:p>
+      <w:pPr>
+        <w:rPr>
+          <w:lang w:val="en-US"/>
+        </w:rPr>
+      </w:pPr>
+      <w:r>
+        <w:rPr>
+          <w:lang w:val="en-US"/>
+        </w:rPr>
+        <w:t>Ciri2 is a platform designed for PC gaming enthusiasts. At its core, Ciri2 serves as a hub where users can assess their system's capability to run specific games and benchmark their performance against others in the community. Here's an overview of its key functionalities:</w:t>
+      </w:r>
+    </w:p>
+    <w:p>
+      <w:pPr>
+        <w:rPr>
+          <w:b/>
+          <w:bCs/>
+          <w:lang w:val="en-US"/>
+        </w:rPr>
+      </w:pPr>
+      <w:r>
+        <w:rPr>
+          <w:b/>
+          <w:bCs/>
+          <w:lang w:val="en-US"/>
+        </w:rPr>
+        <w:t>Account Creation:</w:t>
+      </w:r>
+    </w:p>
+    <w:p>
+      <w:pPr>
+        <w:rPr>
+          <w:lang w:val="en-US"/>
+        </w:rPr>
+      </w:pPr>
+      <w:r>
+        <w:rPr>
+          <w:lang w:val="en-US"/>
+        </w:rPr>
+        <w:t>Users can easily create personalized accounts, unlocking access to a host of features tailored to their gaming needs.</w:t>
+      </w:r>
+    </w:p>
+    <w:p>
+      <w:pPr>
+        <w:rPr>
+          <w:lang w:val="en-US"/>
+        </w:rPr>
+      </w:pPr>
+      <w:r>
+        <w:rPr>
+          <w:b/>
+          <w:bCs/>
+          <w:lang w:val="en-US"/>
+        </w:rPr>
+        <w:t>PC Rig Configuration:</w:t>
+      </w:r>
+      <w:r>
+        <w:rPr>
+          <w:lang w:val="en-US"/>
+        </w:rPr>
+        <w:t xml:space="preserve"> </w:t>
+      </w:r>
+    </w:p>
+    <w:p>
+      <w:pPr>
+        <w:rPr>
+          <w:lang w:val="en-US"/>
+        </w:rPr>
+      </w:pPr>
+      <w:r>
+        <w:rPr>
+          <w:lang w:val="en-US"/>
+        </w:rPr>
+        <w:t>Within the application, users have the flexibility to construct and customize their PC rigs using intuitive part pickers for various components. This empowers them to tailor their systems to meet the demands of their favorite games.</w:t>
+      </w:r>
+    </w:p>
+    <w:p>
+      <w:pPr>
+        <w:rPr>
+          <w:b/>
+          <w:bCs/>
+          <w:lang w:val="en-US"/>
+        </w:rPr>
+      </w:pPr>
+      <w:r>
+        <w:rPr>
+          <w:b/>
+          <w:bCs/>
+          <w:lang w:val="en-US"/>
+        </w:rPr>
+        <w:t>Game Overview:</w:t>
+      </w:r>
+    </w:p>
+    <w:p>
+      <w:pPr>
+        <w:rPr>
+          <w:lang w:val="en-US"/>
+        </w:rPr>
+      </w:pPr>
+      <w:r>
+        <w:rPr>
+          <w:lang w:val="en-US"/>
+        </w:rPr>
+        <w:t>Through Ciri2, users gain access to a comprehensive overview of games, including key details such as system requirements, gameplay mechanics, and community-generated performance data. This empowers gamers to make informed decisions about which titles to explore based on their hardware capabilities.</w:t>
+      </w:r>
+    </w:p>
+    <w:p>
+      <w:pPr>
+        <w:rPr>
+          <w:b/>
+          <w:bCs/>
+          <w:lang w:val="en-US"/>
+        </w:rPr>
+      </w:pPr>
+      <w:r>
+        <w:rPr>
+          <w:b/>
+          <w:bCs/>
+          <w:lang w:val="en-US"/>
+        </w:rPr>
+        <w:t>FPS Submission:</w:t>
+      </w:r>
+    </w:p>
+    <w:p>
+      <w:pPr>
+        <w:rPr>
+          <w:lang w:val="en-US"/>
+        </w:rPr>
+      </w:pPr>
+      <w:r>
+        <w:rPr>
+          <w:lang w:val="en-US"/>
+        </w:rPr>
+        <w:t>Gamers can submit their frames per second (FPS) benchmarks for specific games and graphics presets, allowing them to share and compare their performance metrics with fellow users. This feature fosters a sense of community and healthy competition among players.</w:t>
+      </w:r>
+    </w:p>
+    <w:p>
+      <w:pPr>
+        <w:rPr>
+          <w:lang w:val="en-US"/>
+        </w:rPr>
+      </w:pPr>
+      <w:r>
+        <w:rPr>
+          <w:lang w:val="en-US"/>
+        </w:rPr>
+        <w:br w:type="page"/>
+      </w:r>
+    </w:p>
+    <w:p>
+      <w:pPr>
+        <w:pStyle w:val="Kop1"/>
+        <w:rPr>
+          <w:lang w:val="en-US"/>
+        </w:rPr>
+      </w:pPr>
+      <w:r>
+        <w:rPr>
+          <w:lang w:val="en-US"/>
+        </w:rPr>
+        <w:lastRenderedPageBreak/>
+        <w:t>Application architectural styles</w:t>
+      </w:r>
+    </w:p>
+    <w:p>
+      <w:pPr>
+        <w:rPr>
+          <w:lang w:val="en-US"/>
+        </w:rPr>
+      </w:pPr>
+      <w:r>
+        <w:rPr>
+          <w:lang w:val="en-US"/>
+        </w:rPr>
+        <w:t>For CIRI2 we will be using the following architectural styles:</w:t>
+      </w:r>
+    </w:p>
+    <w:p>
+      <w:pPr>
+        <w:pStyle w:val="Lijstalinea"/>
+        <w:numPr>
+          <w:ilvl w:val="0"/>
+          <w:numId w:val="4"/>
+        </w:numPr>
+        <w:rPr>
+          <w:lang w:val="en-US"/>
+        </w:rPr>
+      </w:pPr>
+      <w:r>
+        <w:rPr>
+          <w:lang w:val="en-US"/>
+        </w:rPr>
+        <w:t>Microservice pattern</w:t>
+      </w:r>
+    </w:p>
+    <w:p>
+      <w:pPr>
+        <w:pStyle w:val="Lijstalinea"/>
+        <w:numPr>
+          <w:ilvl w:val="0"/>
+          <w:numId w:val="4"/>
+        </w:numPr>
+        <w:rPr>
+          <w:lang w:val="en-US"/>
+        </w:rPr>
+      </w:pPr>
+      <w:r>
+        <w:rPr>
+          <w:lang w:val="en-US"/>
+        </w:rPr>
+        <w:t>Layered pattern</w:t>
+      </w:r>
+    </w:p>
+    <w:p>
+      <w:pPr>
+        <w:pStyle w:val="Lijstalinea"/>
+        <w:numPr>
+          <w:ilvl w:val="0"/>
+          <w:numId w:val="4"/>
+        </w:numPr>
+        <w:rPr>
+          <w:lang w:val="en-US"/>
+        </w:rPr>
+      </w:pPr>
+      <w:r>
+        <w:rPr>
+          <w:lang w:val="en-US"/>
+        </w:rPr>
+        <w:t>Client-Server pattern</w:t>
+      </w:r>
+    </w:p>
+    <w:p>
+      <w:pPr>
+        <w:pStyle w:val="Lijstalinea"/>
+        <w:numPr>
+          <w:ilvl w:val="0"/>
+          <w:numId w:val="4"/>
+        </w:numPr>
+        <w:rPr>
+          <w:lang w:val="en-US"/>
+        </w:rPr>
+      </w:pPr>
+      <w:r>
+        <w:rPr>
+          <w:lang w:val="en-US"/>
+        </w:rPr>
+        <w:t>Event-Driven pattern</w:t>
+      </w:r>
+    </w:p>
+    <w:p>
+      <w:pPr>
+        <w:pStyle w:val="Lijstalinea"/>
+        <w:numPr>
+          <w:ilvl w:val="0"/>
+          <w:numId w:val="4"/>
+        </w:numPr>
+        <w:rPr>
+          <w:lang w:val="en-US"/>
+        </w:rPr>
+      </w:pPr>
+      <w:r>
+        <w:rPr>
+          <w:lang w:val="en-US"/>
+        </w:rPr>
+        <w:t>Broker pattern</w:t>
+      </w:r>
+    </w:p>
+    <w:p>
+      <w:pPr>
+        <w:pStyle w:val="Lijstalinea"/>
+        <w:numPr>
+          <w:ilvl w:val="0"/>
+          <w:numId w:val="4"/>
+        </w:numPr>
+        <w:rPr>
+          <w:lang w:val="en-US"/>
+        </w:rPr>
+      </w:pPr>
+      <w:r>
+        <w:rPr>
+          <w:lang w:val="en-US"/>
+        </w:rPr>
+        <w:t>Component-based pattern</w:t>
+      </w:r>
+    </w:p>
+    <w:p>
+      <w:pPr>
+        <w:pStyle w:val="Lijstalinea"/>
+        <w:numPr>
+          <w:ilvl w:val="0"/>
+          <w:numId w:val="4"/>
+        </w:numPr>
+        <w:rPr>
+          <w:lang w:val="en-US"/>
+        </w:rPr>
+      </w:pPr>
+      <w:r>
+        <w:rPr>
+          <w:lang w:val="en-US"/>
+        </w:rPr>
+        <w:t>Service oriented architecture</w:t>
+      </w:r>
+    </w:p>
+    <w:p>
+      <w:pPr>
+        <w:rPr>
+          <w:lang w:val="en-US"/>
+        </w:rPr>
+      </w:pPr>
+      <w:r>
+        <w:rPr>
+          <w:lang w:val="en-US"/>
+        </w:rPr>
+        <w:t xml:space="preserve">Because our application is split into microservices, we need to keep this in mind when designing our architecture. </w:t>
+      </w:r>
+    </w:p>
+    <w:p>
+      <w:pPr>
+        <w:rPr>
+          <w:lang w:val="en-US"/>
+        </w:rPr>
+      </w:pPr>
+    </w:p>
+    <w:p>
+      <w:pPr>
+        <w:pStyle w:val="Kop1"/>
+        <w:rPr>
+          <w:lang w:val="en-US"/>
+        </w:rPr>
+      </w:pPr>
+      <w:r>
+        <w:rPr>
+          <w:lang w:val="en-US"/>
+        </w:rPr>
+        <w:t>C4 Architecture</w:t>
+      </w:r>
+    </w:p>
+    <w:p>
+      <w:pPr>
+        <w:pStyle w:val="Kop2"/>
+      </w:pPr>
+      <w:r>
+        <w:t xml:space="preserve">Level1 </w:t>
+      </w:r>
+    </w:p>
+    <w:p>
+      <w:pPr>
+        <w:rPr>
+          <w:lang w:val="en-US"/>
+        </w:rPr>
+      </w:pPr>
+      <w:r>
+        <w:rPr>
+          <w:noProof/>
+        </w:rPr>
+        <w:drawing>
+          <wp:inline distT="0" distB="0" distL="0" distR="0" wp14:anchorId="25684994" wp14:editId="01887038">
+            <wp:extent cx="5760720" cy="2657475"/>
+            <wp:effectExtent l="0" t="0" r="0" b="0"/>
+            <wp:docPr id="781061183" name="Afbeelding 1" descr="Afbeelding met tekst, schermopname, visitekaartje, Lettertype&#10;&#10;Automatisch gegenereerde beschrijving"/>
+            <wp:cNvGraphicFramePr>
+              <a:graphicFrameLocks xmlns:a="http://schemas.openxmlformats.org/drawingml/2006/main" noChangeAspect="1"/>
+            </wp:cNvGraphicFramePr>
+            <a:graphic xmlns:a="http://schemas.openxmlformats.org/drawingml/2006/main">
+              <a:graphicData uri="http://schemas.openxmlformats.org/drawingml/2006/picture">
+                <pic:pic xmlns:pic="http://schemas.openxmlformats.org/drawingml/2006/picture">
+                  <pic:nvPicPr>
+                    <pic:cNvPr id="781061183" name="Afbeelding 1" descr="Afbeelding met tekst, schermopname, visitekaartje, Lettertype&#10;&#10;Automatisch gegenereerde beschrijving"/>
+                    <pic:cNvPicPr>
+                      <a:picLocks noChangeAspect="1" noChangeArrowheads="1"/>
+                    </pic:cNvPicPr>
+                  </pic:nvPicPr>
+                  <pic:blipFill>
+                    <a:blip r:embed="rId9">
+                      <a:extLst>
+                        <a:ext uri="{28A0092B-C50C-407E-A947-70E740481C1C}">
+                          <a14:useLocalDpi xmlns:a14="http://schemas.microsoft.com/office/drawing/2010/main" val="0"/>
+                        </a:ext>
+                      </a:extLst>
+                    </a:blip>
+                    <a:srcRect/>
+                    <a:stretch>
+                      <a:fillRect/>
+                    </a:stretch>
+                  </pic:blipFill>
+                  <pic:spPr bwMode="auto">
+                    <a:xfrm>
+                      <a:off x="0" y="0"/>
+                      <a:ext cx="5760720" cy="2657475"/>
+                    </a:xfrm>
+                    <a:prstGeom prst="rect">
+                      <a:avLst/>
+                    </a:prstGeom>
+                    <a:noFill/>
+                    <a:ln>
+                      <a:noFill/>
+                    </a:ln>
+                  </pic:spPr>
+                </pic:pic>
+              </a:graphicData>
+            </a:graphic>
+          </wp:inline>
+        </w:drawing>
+      </w:r>
+    </w:p>
+    <w:p>
+      <w:pPr>
+        <w:pStyle w:val="Kop2"/>
+      </w:pPr>
+      <w:r>
+        <w:lastRenderedPageBreak/>
+        <w:t>Level 2</w:t>
+      </w:r>
+    </w:p>
+    <w:p>
+      <w:pPr>
+        <w:rPr>
+          <w:lang w:val="en-US"/>
+        </w:rPr>
+      </w:pPr>
+      <w:r>
+        <w:rPr>
+          <w:noProof/>
+        </w:rPr>
+        <w:drawing>
+          <wp:inline distT="0" distB="0" distL="0" distR="0" wp14:anchorId="426624DB" wp14:editId="1470228A">
+            <wp:extent cx="5760720" cy="3822065"/>
+            <wp:effectExtent l="0" t="0" r="0" b="0"/>
+            <wp:docPr id="309656714" name="Afbeelding 2"/>
+            <wp:cNvGraphicFramePr>
+              <a:graphicFrameLocks xmlns:a="http://schemas.openxmlformats.org/drawingml/2006/main" noChangeAspect="1"/>
+            </wp:cNvGraphicFramePr>
+            <a:graphic xmlns:a="http://schemas.openxmlformats.org/drawingml/2006/main">
+              <a:graphicData uri="http://schemas.openxmlformats.org/drawingml/2006/picture">
+                <pic:pic xmlns:pic="http://schemas.openxmlformats.org/drawingml/2006/picture">
+                  <pic:nvPicPr>
+                    <pic:cNvPr id="0" name="Picture 3"/>
+                    <pic:cNvPicPr>
+                      <a:picLocks noChangeAspect="1" noChangeArrowheads="1"/>
+                    </pic:cNvPicPr>
+                  </pic:nvPicPr>
+                  <pic:blipFill>
+                    <a:blip r:embed="rId10" cstate="print">
+                      <a:extLst>
+                        <a:ext uri="{28A0092B-C50C-407E-A947-70E740481C1C}">
+                          <a14:useLocalDpi xmlns:a14="http://schemas.microsoft.com/office/drawing/2010/main" val="0"/>
+                        </a:ext>
+                      </a:extLst>
+                    </a:blip>
+                    <a:srcRect/>
+                    <a:stretch>
+                      <a:fillRect/>
+                    </a:stretch>
+                  </pic:blipFill>
+                  <pic:spPr bwMode="auto">
+                    <a:xfrm>
+                      <a:off x="0" y="0"/>
+                      <a:ext cx="5760720" cy="3822065"/>
+                    </a:xfrm>
+                    <a:prstGeom prst="rect">
+                      <a:avLst/>
+                    </a:prstGeom>
+                    <a:noFill/>
+                    <a:ln>
+                      <a:noFill/>
+                    </a:ln>
+                  </pic:spPr>
+                </pic:pic>
+              </a:graphicData>
+            </a:graphic>
+          </wp:inline>
+        </w:drawing>
+      </w:r>
+    </w:p>
     <w:sectPr>
-      <w:headerReference w:type="default" r:id="rId9"/>
-      <w:footerReference w:type="default" r:id="rId10"/>
+      <w:headerReference w:type="default" r:id="rId11"/>
+      <w:footerReference w:type="default" r:id="rId12"/>
       <w:pgSz w:w="11906" w:h="16838"/>
       <w:pgMar w:top="1417" w:right="1417" w:bottom="1134" w:left="1417" w:header="708" w:footer="708" w:gutter="0"/>
       <w:cols w:space="708"/>
@@ -1188,6 +1680,118 @@
     </w:lvl>
   </w:abstractNum>
   <w:abstractNum w:abstractNumId="1" w15:restartNumberingAfterBreak="0">
+    <w:nsid w:val="147B5CB7"/>
+    <w:multiLevelType w:val="hybridMultilevel"/>
+    <w:tmpl w:val="ADC2A242"/>
+    <w:lvl w:ilvl="0" w:tplc="4740B8A2">
+      <w:numFmt w:val="bullet"/>
+      <w:lvlText w:val=""/>
+      <w:lvlJc w:val="left"/>
+      <w:pPr>
+        <w:ind w:left="720" w:hanging="360"/>
+      </w:pPr>
+      <w:rPr>
+        <w:rFonts w:ascii="Symbol" w:eastAsiaTheme="minorHAnsi" w:hAnsi="Symbol" w:cstheme="minorBidi" w:hint="default"/>
+      </w:rPr>
+    </w:lvl>
+    <w:lvl w:ilvl="1" w:tplc="04130003" w:tentative="1">
+      <w:start w:val="1"/>
+      <w:numFmt w:val="bullet"/>
+      <w:lvlText w:val="o"/>
+      <w:lvlJc w:val="left"/>
+      <w:pPr>
+        <w:ind w:left="1440" w:hanging="360"/>
+      </w:pPr>
+      <w:rPr>
+        <w:rFonts w:ascii="Courier New" w:hAnsi="Courier New" w:cs="Courier New" w:hint="default"/>
+      </w:rPr>
+    </w:lvl>
+    <w:lvl w:ilvl="2" w:tplc="04130005" w:tentative="1">
+      <w:start w:val="1"/>
+      <w:numFmt w:val="bullet"/>
+      <w:lvlText w:val=""/>
+      <w:lvlJc w:val="left"/>
+      <w:pPr>
+        <w:ind w:left="2160" w:hanging="360"/>
+      </w:pPr>
+      <w:rPr>
+        <w:rFonts w:ascii="Wingdings" w:hAnsi="Wingdings" w:hint="default"/>
+      </w:rPr>
+    </w:lvl>
+    <w:lvl w:ilvl="3" w:tplc="04130001" w:tentative="1">
+      <w:start w:val="1"/>
+      <w:numFmt w:val="bullet"/>
+      <w:lvlText w:val=""/>
+      <w:lvlJc w:val="left"/>
+      <w:pPr>
+        <w:ind w:left="2880" w:hanging="360"/>
+      </w:pPr>
+      <w:rPr>
+        <w:rFonts w:ascii="Symbol" w:hAnsi="Symbol" w:hint="default"/>
+      </w:rPr>
+    </w:lvl>
+    <w:lvl w:ilvl="4" w:tplc="04130003" w:tentative="1">
+      <w:start w:val="1"/>
+      <w:numFmt w:val="bullet"/>
+      <w:lvlText w:val="o"/>
+      <w:lvlJc w:val="left"/>
+      <w:pPr>
+        <w:ind w:left="3600" w:hanging="360"/>
+      </w:pPr>
+      <w:rPr>
+        <w:rFonts w:ascii="Courier New" w:hAnsi="Courier New" w:cs="Courier New" w:hint="default"/>
+      </w:rPr>
+    </w:lvl>
+    <w:lvl w:ilvl="5" w:tplc="04130005" w:tentative="1">
+      <w:start w:val="1"/>
+      <w:numFmt w:val="bullet"/>
+      <w:lvlText w:val=""/>
+      <w:lvlJc w:val="left"/>
+      <w:pPr>
+        <w:ind w:left="4320" w:hanging="360"/>
+      </w:pPr>
+      <w:rPr>
+        <w:rFonts w:ascii="Wingdings" w:hAnsi="Wingdings" w:hint="default"/>
+      </w:rPr>
+    </w:lvl>
+    <w:lvl w:ilvl="6" w:tplc="04130001" w:tentative="1">
+      <w:start w:val="1"/>
+      <w:numFmt w:val="bullet"/>
+      <w:lvlText w:val=""/>
+      <w:lvlJc w:val="left"/>
+      <w:pPr>
+        <w:ind w:left="5040" w:hanging="360"/>
+      </w:pPr>
+      <w:rPr>
+        <w:rFonts w:ascii="Symbol" w:hAnsi="Symbol" w:hint="default"/>
+      </w:rPr>
+    </w:lvl>
+    <w:lvl w:ilvl="7" w:tplc="04130003" w:tentative="1">
+      <w:start w:val="1"/>
+      <w:numFmt w:val="bullet"/>
+      <w:lvlText w:val="o"/>
+      <w:lvlJc w:val="left"/>
+      <w:pPr>
+        <w:ind w:left="5760" w:hanging="360"/>
+      </w:pPr>
+      <w:rPr>
+        <w:rFonts w:ascii="Courier New" w:hAnsi="Courier New" w:cs="Courier New" w:hint="default"/>
+      </w:rPr>
+    </w:lvl>
+    <w:lvl w:ilvl="8" w:tplc="04130005" w:tentative="1">
+      <w:start w:val="1"/>
+      <w:numFmt w:val="bullet"/>
+      <w:lvlText w:val=""/>
+      <w:lvlJc w:val="left"/>
+      <w:pPr>
+        <w:ind w:left="6480" w:hanging="360"/>
+      </w:pPr>
+      <w:rPr>
+        <w:rFonts w:ascii="Wingdings" w:hAnsi="Wingdings" w:hint="default"/>
+      </w:rPr>
+    </w:lvl>
+  </w:abstractNum>
+  <w:abstractNum w:abstractNumId="2" w15:restartNumberingAfterBreak="0">
     <w:nsid w:val="1CAF1002"/>
     <w:multiLevelType w:val="hybridMultilevel"/>
     <w:tmpl w:val="90BE4CB8"/>
@@ -1299,7 +1903,7 @@
       </w:rPr>
     </w:lvl>
   </w:abstractNum>
-  <w:abstractNum w:abstractNumId="2" w15:restartNumberingAfterBreak="0">
+  <w:abstractNum w:abstractNumId="3" w15:restartNumberingAfterBreak="0">
     <w:nsid w:val="364A7CBB"/>
     <w:multiLevelType w:val="hybridMultilevel"/>
     <w:tmpl w:val="FF0888BC"/>
@@ -1412,13 +2016,16 @@
     </w:lvl>
   </w:abstractNum>
   <w:num w:numId="1" w16cid:durableId="254217278">
-    <w:abstractNumId w:val="1"/>
+    <w:abstractNumId w:val="2"/>
   </w:num>
   <w:num w:numId="2" w16cid:durableId="1998336728">
     <w:abstractNumId w:val="0"/>
   </w:num>
   <w:num w:numId="3" w16cid:durableId="1043749783">
-    <w:abstractNumId w:val="2"/>
+    <w:abstractNumId w:val="3"/>
+  </w:num>
+  <w:num w:numId="4" w16cid:durableId="373310018">
+    <w:abstractNumId w:val="1"/>
   </w:num>
 </w:numbering>
 </file>

</xml_diff>